<commit_message>
minor privacy related edit
</commit_message>
<xml_diff>
--- a/term_project_proposal_tommathew.docx
+++ b/term_project_proposal_tommathew.docx
@@ -6,207 +6,64 @@
       <w:pPr>
         <w:jc w:val="center"/>
         <w:rPr>
-          <w:rFonts w:cs="Calibri"/>
-          <w:sz w:val="28"/>
-          <w:szCs w:val="28"/>
+          <w:b/>
+          <w:sz w:val="32"/>
+          <w:szCs w:val="32"/>
         </w:rPr>
       </w:pPr>
-      <w:r>
-        <w:rPr>
-          <w:sz w:val="28"/>
-          <w:szCs w:val="28"/>
-        </w:rPr>
-        <w:t>ECE</w:t>
-      </w:r>
-      <w:r>
-        <w:rPr>
-          <w:rFonts w:cs="Calibri"/>
-          <w:sz w:val="28"/>
-          <w:szCs w:val="28"/>
+      <w:bookmarkStart w:id="0" w:name="_GoBack"/>
+      <w:bookmarkEnd w:id="0"/>
+      <w:r>
+        <w:rPr>
+          <w:b/>
+          <w:sz w:val="32"/>
+          <w:szCs w:val="32"/>
+        </w:rPr>
+        <w:t xml:space="preserve">An Implementation of </w:t>
+      </w:r>
+      <w:r>
+        <w:rPr>
+          <w:b/>
+          <w:sz w:val="32"/>
+          <w:szCs w:val="32"/>
+        </w:rPr>
+        <w:t xml:space="preserve">the </w:t>
+      </w:r>
+      <w:r>
+        <w:rPr>
+          <w:b/>
+          <w:sz w:val="32"/>
+          <w:szCs w:val="32"/>
+        </w:rPr>
+        <w:t>Gram-Schmidt</w:t>
+      </w:r>
+      <w:r>
+        <w:rPr>
+          <w:b/>
+          <w:sz w:val="32"/>
+          <w:szCs w:val="32"/>
         </w:rPr>
         <w:t xml:space="preserve"> </w:t>
       </w:r>
       <w:r>
         <w:rPr>
-          <w:sz w:val="28"/>
-          <w:szCs w:val="28"/>
-        </w:rPr>
-        <w:t>641</w:t>
-      </w:r>
-      <w:r>
-        <w:rPr>
-          <w:rFonts w:cs="Calibri"/>
-          <w:sz w:val="28"/>
-          <w:szCs w:val="28"/>
-        </w:rPr>
-        <w:t xml:space="preserve"> </w:t>
-      </w:r>
-      <w:r>
-        <w:rPr>
-          <w:sz w:val="28"/>
-          <w:szCs w:val="28"/>
-        </w:rPr>
-        <w:t>LABORATORY</w:t>
-      </w:r>
-      <w:r>
-        <w:rPr>
-          <w:rFonts w:cs="Calibri"/>
-          <w:sz w:val="28"/>
-          <w:szCs w:val="28"/>
-        </w:rPr>
-        <w:t xml:space="preserve"> </w:t>
-      </w:r>
-      <w:r>
-        <w:rPr>
-          <w:sz w:val="28"/>
-          <w:szCs w:val="28"/>
-        </w:rPr>
-        <w:t>FOR</w:t>
-      </w:r>
-      <w:r>
-        <w:rPr>
-          <w:rFonts w:cs="Calibri"/>
-          <w:sz w:val="28"/>
-          <w:szCs w:val="28"/>
-        </w:rPr>
-        <w:t xml:space="preserve"> </w:t>
-      </w:r>
-      <w:r>
-        <w:rPr>
-          <w:sz w:val="28"/>
-          <w:szCs w:val="28"/>
-        </w:rPr>
-        <w:t>HIGH</w:t>
-      </w:r>
-      <w:r>
-        <w:rPr>
-          <w:rFonts w:cs="Calibri"/>
-          <w:sz w:val="28"/>
-          <w:szCs w:val="28"/>
-        </w:rPr>
-        <w:t xml:space="preserve"> </w:t>
-      </w:r>
-      <w:r>
-        <w:rPr>
-          <w:sz w:val="28"/>
-          <w:szCs w:val="28"/>
-        </w:rPr>
-        <w:t>PERFORMANCE</w:t>
-      </w:r>
-      <w:r>
-        <w:rPr>
-          <w:rFonts w:cs="Calibri"/>
-          <w:sz w:val="28"/>
-          <w:szCs w:val="28"/>
-        </w:rPr>
-        <w:t xml:space="preserve"> </w:t>
-      </w:r>
-      <w:r>
-        <w:rPr>
-          <w:sz w:val="28"/>
-          <w:szCs w:val="28"/>
-        </w:rPr>
-        <w:t>DIGITAL</w:t>
-      </w:r>
-      <w:r>
-        <w:rPr>
-          <w:rFonts w:cs="Calibri"/>
-          <w:sz w:val="28"/>
-          <w:szCs w:val="28"/>
-        </w:rPr>
-        <w:t xml:space="preserve"> </w:t>
-      </w:r>
-      <w:r>
-        <w:rPr>
-          <w:sz w:val="28"/>
-          <w:szCs w:val="28"/>
-        </w:rPr>
-        <w:t>SIGNAL</w:t>
-      </w:r>
-      <w:r>
-        <w:rPr>
-          <w:rFonts w:cs="Calibri"/>
-          <w:sz w:val="28"/>
-          <w:szCs w:val="28"/>
-        </w:rPr>
-        <w:t xml:space="preserve"> </w:t>
-      </w:r>
-      <w:r>
-        <w:rPr>
-          <w:sz w:val="28"/>
-          <w:szCs w:val="28"/>
-        </w:rPr>
-        <w:t>PROCESSING</w:t>
-      </w:r>
-      <w:r>
-        <w:rPr>
-          <w:rFonts w:cs="Calibri"/>
-          <w:sz w:val="28"/>
-          <w:szCs w:val="28"/>
-        </w:rPr>
-        <w:t xml:space="preserve"> </w:t>
+          <w:b/>
+          <w:sz w:val="32"/>
+          <w:szCs w:val="32"/>
+        </w:rPr>
+        <w:t>algorithm</w:t>
+      </w:r>
+      <w:r>
+        <w:rPr>
+          <w:b/>
+          <w:sz w:val="32"/>
+          <w:szCs w:val="32"/>
+        </w:rPr>
+        <w:t xml:space="preserve"> in CUDA</w:t>
       </w:r>
     </w:p>
     <w:p>
       <w:pPr>
-        <w:jc w:val="center"/>
-        <w:rPr>
-          <w:b/>
-          <w:sz w:val="32"/>
-          <w:szCs w:val="32"/>
-        </w:rPr>
-      </w:pPr>
-      <w:r>
-        <w:rPr>
-          <w:b/>
-          <w:sz w:val="32"/>
-          <w:szCs w:val="32"/>
-        </w:rPr>
-        <w:t xml:space="preserve">An Implementation of </w:t>
-      </w:r>
-      <w:r>
-        <w:rPr>
-          <w:b/>
-          <w:sz w:val="32"/>
-          <w:szCs w:val="32"/>
-        </w:rPr>
-        <w:t xml:space="preserve">the </w:t>
-      </w:r>
-      <w:r>
-        <w:rPr>
-          <w:b/>
-          <w:sz w:val="32"/>
-          <w:szCs w:val="32"/>
-        </w:rPr>
-        <w:t>Gram-Schmidt</w:t>
-      </w:r>
-      <w:r>
-        <w:rPr>
-          <w:b/>
-          <w:sz w:val="32"/>
-          <w:szCs w:val="32"/>
-        </w:rPr>
-        <w:t xml:space="preserve"> </w:t>
-      </w:r>
-      <w:r>
-        <w:rPr>
-          <w:b/>
-          <w:sz w:val="32"/>
-          <w:szCs w:val="32"/>
-        </w:rPr>
-        <w:t>algorithm</w:t>
-      </w:r>
-      <w:r>
-        <w:rPr>
-          <w:b/>
-          <w:sz w:val="32"/>
-          <w:szCs w:val="32"/>
-        </w:rPr>
-        <w:t xml:space="preserve"> in CUDA</w:t>
-      </w:r>
-    </w:p>
-    <w:p>
-      <w:pPr>
         <w:rPr>
           <w:rFonts w:cs="Calibri"/>
           <w:sz w:val="24"/>
@@ -278,8 +135,6 @@
         </w:rPr>
         <w:t>Tom Mathew</w:t>
       </w:r>
-      <w:bookmarkStart w:id="0" w:name="_GoBack"/>
-      <w:bookmarkEnd w:id="0"/>
       <w:r>
         <w:rPr>
           <w:rFonts w:cs="Calibri"/>
@@ -839,20 +694,28 @@
         <w:rPr>
           <w:sz w:val="24"/>
         </w:rPr>
-        <w:t xml:space="preserve"> =</w:t>
-      </w:r>
-      <w:r>
-        <w:rPr>
-          <w:sz w:val="24"/>
-        </w:rPr>
         <w:t xml:space="preserve"> </w:t>
       </w:r>
+      <w:proofErr w:type="gramStart"/>
+      <w:r>
+        <w:rPr>
+          <w:sz w:val="24"/>
+        </w:rPr>
+        <w:t>=</w:t>
+      </w:r>
       <w:r>
         <w:rPr>
           <w:sz w:val="24"/>
         </w:rPr>
         <w:t xml:space="preserve"> </w:t>
       </w:r>
+      <w:r>
+        <w:rPr>
+          <w:sz w:val="24"/>
+        </w:rPr>
+        <w:t xml:space="preserve"> </w:t>
+      </w:r>
+      <w:proofErr w:type="gramEnd"/>
       <m:oMath>
         <m:d>
           <m:dPr>
@@ -1241,8 +1104,16 @@
         <w:rPr>
           <w:sz w:val="24"/>
         </w:rPr>
-        <w:t xml:space="preserve">Then the outputs vector set V = </w:t>
-      </w:r>
+        <w:t xml:space="preserve">Then the outputs vector set V </w:t>
+      </w:r>
+      <w:proofErr w:type="gramStart"/>
+      <w:r>
+        <w:rPr>
+          <w:sz w:val="24"/>
+        </w:rPr>
+        <w:t xml:space="preserve">= </w:t>
+      </w:r>
+      <w:proofErr w:type="gramEnd"/>
       <m:oMath>
         <m:d>
           <m:dPr>
@@ -3608,7 +3479,14 @@
         <w:rPr>
           <w:sz w:val="24"/>
         </w:rPr>
-        <w:t>the i</w:t>
+        <w:t xml:space="preserve">the </w:t>
+      </w:r>
+      <w:proofErr w:type="spellStart"/>
+      <w:r>
+        <w:rPr>
+          <w:sz w:val="24"/>
+        </w:rPr>
+        <w:t>i</w:t>
       </w:r>
       <w:r>
         <w:rPr>
@@ -3617,6 +3495,7 @@
         </w:rPr>
         <w:t>th</w:t>
       </w:r>
+      <w:proofErr w:type="spellEnd"/>
       <w:r>
         <w:rPr>
           <w:sz w:val="24"/>
@@ -3627,7 +3506,49 @@
         <w:rPr>
           <w:sz w:val="24"/>
         </w:rPr>
-        <w:t xml:space="preserve">p – i + 1 dot products, and linearly combine i + 1 vectors. </w:t>
+        <w:t xml:space="preserve">p – </w:t>
+      </w:r>
+      <w:proofErr w:type="spellStart"/>
+      <w:r>
+        <w:rPr>
+          <w:sz w:val="24"/>
+        </w:rPr>
+        <w:t>i</w:t>
+      </w:r>
+      <w:proofErr w:type="spellEnd"/>
+      <w:r>
+        <w:rPr>
+          <w:sz w:val="24"/>
+        </w:rPr>
+        <w:t xml:space="preserve"> + 1 dot products, and linearly combine </w:t>
+      </w:r>
+      <w:proofErr w:type="spellStart"/>
+      <w:r>
+        <w:rPr>
+          <w:sz w:val="24"/>
+        </w:rPr>
+        <w:t>i</w:t>
+      </w:r>
+      <w:proofErr w:type="spellEnd"/>
+      <w:r>
+        <w:rPr>
+          <w:sz w:val="24"/>
+        </w:rPr>
+        <w:t xml:space="preserve"> + 1 </w:t>
+      </w:r>
+      <w:proofErr w:type="gramStart"/>
+      <w:r>
+        <w:rPr>
+          <w:sz w:val="24"/>
+        </w:rPr>
+        <w:t>vectors</w:t>
+      </w:r>
+      <w:proofErr w:type="gramEnd"/>
+      <w:r>
+        <w:rPr>
+          <w:sz w:val="24"/>
+        </w:rPr>
+        <w:t xml:space="preserve">. </w:t>
       </w:r>
     </w:p>
     <w:p>
@@ -3696,8 +3617,16 @@
         <w:rPr>
           <w:i/>
         </w:rPr>
-        <w:t>, G. Strang</w:t>
-      </w:r>
+        <w:t xml:space="preserve">, G. </w:t>
+      </w:r>
+      <w:proofErr w:type="spellStart"/>
+      <w:r>
+        <w:rPr>
+          <w:i/>
+        </w:rPr>
+        <w:t>Strang</w:t>
+      </w:r>
+      <w:proofErr w:type="spellEnd"/>
       <w:r>
         <w:rPr>
           <w:i/>

</xml_diff>